<commit_message>
Anomalous bug fixing. Working towards getting spoof trading working.
</commit_message>
<xml_diff>
--- a/03 Highlight 05.docx
+++ b/03 Highlight 05.docx
@@ -206,7 +206,25 @@
                 <w:szCs w:val="22"/>
                 <w:u w:val="none"/>
               </w:rPr>
-              <w:t>Added table descriptions to normalisation.</w:t>
+              <w:t>Added table descriptions to normalisation</w:t>
+            </w:r>
+            <w:r>
+              <w:rPr>
+                <w:rFonts w:asciiTheme="minorHAnsi" w:hAnsiTheme="minorHAnsi" w:cstheme="minorHAnsi"/>
+                <w:sz w:val="22"/>
+                <w:szCs w:val="22"/>
+                <w:u w:val="none"/>
+              </w:rPr>
+              <w:t xml:space="preserve"> and uploaded</w:t>
+            </w:r>
+            <w:r>
+              <w:rPr>
+                <w:rFonts w:asciiTheme="minorHAnsi" w:hAnsiTheme="minorHAnsi" w:cstheme="minorHAnsi"/>
+                <w:sz w:val="22"/>
+                <w:szCs w:val="22"/>
+                <w:u w:val="none"/>
+              </w:rPr>
+              <w:t>.</w:t>
             </w:r>
           </w:p>
           <w:p>
@@ -250,7 +268,25 @@
                 <w:szCs w:val="22"/>
                 <w:u w:val="none"/>
               </w:rPr>
-              <w:t xml:space="preserve"> method for project.</w:t>
+              <w:t xml:space="preserve"> method for project</w:t>
+            </w:r>
+            <w:r>
+              <w:rPr>
+                <w:rFonts w:asciiTheme="minorHAnsi" w:hAnsiTheme="minorHAnsi" w:cstheme="minorHAnsi"/>
+                <w:sz w:val="22"/>
+                <w:szCs w:val="22"/>
+                <w:u w:val="none"/>
+              </w:rPr>
+              <w:t xml:space="preserve"> and uploaded</w:t>
+            </w:r>
+            <w:r>
+              <w:rPr>
+                <w:rFonts w:asciiTheme="minorHAnsi" w:hAnsiTheme="minorHAnsi" w:cstheme="minorHAnsi"/>
+                <w:sz w:val="22"/>
+                <w:szCs w:val="22"/>
+                <w:u w:val="none"/>
+              </w:rPr>
+              <w:t>.</w:t>
             </w:r>
           </w:p>
           <w:p>
@@ -300,8 +336,6 @@
               </w:rPr>
               <w:t>Sandbox/spoof trading implementation to test GOFAI algorithms.</w:t>
             </w:r>
-            <w:bookmarkStart w:id="0" w:name="_GoBack"/>
-            <w:bookmarkEnd w:id="0"/>
           </w:p>
           <w:p>
             <w:pPr>
@@ -404,6 +438,8 @@
                 <w:u w:val="none"/>
               </w:rPr>
             </w:pPr>
+            <w:bookmarkStart w:id="0" w:name="_GoBack"/>
+            <w:bookmarkEnd w:id="0"/>
           </w:p>
           <w:p>
             <w:pPr>
@@ -549,7 +585,7 @@
                 <w:numId w:val="7"/>
               </w:numPr>
               <w:rPr>
-                <w:rFonts w:cstheme="minorHAnsi"/>
+                <w:rFonts w:asciiTheme="minorHAnsi" w:hAnsiTheme="minorHAnsi" w:cstheme="minorHAnsi"/>
                 <w:sz w:val="22"/>
                 <w:szCs w:val="22"/>
                 <w:u w:val="none"/>
@@ -557,7 +593,7 @@
             </w:pPr>
             <w:r>
               <w:rPr>
-                <w:rFonts w:cstheme="minorHAnsi"/>
+                <w:rFonts w:asciiTheme="minorHAnsi" w:hAnsiTheme="minorHAnsi" w:cstheme="minorHAnsi"/>
                 <w:sz w:val="22"/>
                 <w:szCs w:val="22"/>
                 <w:u w:val="none"/>
@@ -567,7 +603,7 @@
             <w:proofErr w:type="spellStart"/>
             <w:r>
               <w:rPr>
-                <w:rFonts w:cstheme="minorHAnsi"/>
+                <w:rFonts w:asciiTheme="minorHAnsi" w:hAnsiTheme="minorHAnsi" w:cstheme="minorHAnsi"/>
                 <w:sz w:val="22"/>
                 <w:szCs w:val="22"/>
                 <w:u w:val="none"/>
@@ -577,21 +613,12 @@
             <w:proofErr w:type="spellEnd"/>
             <w:r>
               <w:rPr>
-                <w:rFonts w:cstheme="minorHAnsi"/>
-                <w:sz w:val="22"/>
-                <w:szCs w:val="22"/>
-                <w:u w:val="none"/>
-              </w:rPr>
-              <w:t xml:space="preserve"> (or any other) method</w:t>
-            </w:r>
-            <w:r>
-              <w:rPr>
-                <w:rFonts w:cstheme="minorHAnsi"/>
-                <w:sz w:val="22"/>
-                <w:szCs w:val="22"/>
-                <w:u w:val="none"/>
-              </w:rPr>
-              <w:t>.</w:t>
+                <w:rFonts w:asciiTheme="minorHAnsi" w:hAnsiTheme="minorHAnsi" w:cstheme="minorHAnsi"/>
+                <w:sz w:val="22"/>
+                <w:szCs w:val="22"/>
+                <w:u w:val="none"/>
+              </w:rPr>
+              <w:t xml:space="preserve"> (or any other) method.</w:t>
             </w:r>
           </w:p>
           <w:p>
@@ -602,7 +629,7 @@
                 <w:numId w:val="7"/>
               </w:numPr>
               <w:rPr>
-                <w:rFonts w:cstheme="minorHAnsi"/>
+                <w:rFonts w:asciiTheme="minorHAnsi" w:hAnsiTheme="minorHAnsi" w:cstheme="minorHAnsi"/>
                 <w:sz w:val="22"/>
                 <w:szCs w:val="22"/>
                 <w:u w:val="none"/>
@@ -610,21 +637,12 @@
             </w:pPr>
             <w:r>
               <w:rPr>
-                <w:rFonts w:cstheme="minorHAnsi"/>
-                <w:sz w:val="22"/>
-                <w:szCs w:val="22"/>
-                <w:u w:val="none"/>
-              </w:rPr>
-              <w:t>Upload normalisation &amp; table description</w:t>
-            </w:r>
-            <w:r>
-              <w:rPr>
-                <w:rFonts w:cstheme="minorHAnsi"/>
-                <w:sz w:val="22"/>
-                <w:szCs w:val="22"/>
-                <w:u w:val="none"/>
-              </w:rPr>
-              <w:t>.</w:t>
+                <w:rFonts w:asciiTheme="minorHAnsi" w:hAnsiTheme="minorHAnsi" w:cstheme="minorHAnsi"/>
+                <w:sz w:val="22"/>
+                <w:szCs w:val="22"/>
+                <w:u w:val="none"/>
+              </w:rPr>
+              <w:t>Upload normalisation &amp; table description.</w:t>
             </w:r>
           </w:p>
           <w:p>
@@ -635,7 +653,7 @@
                 <w:numId w:val="7"/>
               </w:numPr>
               <w:rPr>
-                <w:rFonts w:cstheme="minorHAnsi"/>
+                <w:rFonts w:asciiTheme="minorHAnsi" w:hAnsiTheme="minorHAnsi" w:cstheme="minorHAnsi"/>
                 <w:sz w:val="22"/>
                 <w:szCs w:val="22"/>
                 <w:u w:val="none"/>
@@ -643,7 +661,7 @@
             </w:pPr>
             <w:r>
               <w:rPr>
-                <w:rFonts w:cstheme="minorHAnsi"/>
+                <w:rFonts w:asciiTheme="minorHAnsi" w:hAnsiTheme="minorHAnsi" w:cstheme="minorHAnsi"/>
                 <w:sz w:val="22"/>
                 <w:szCs w:val="22"/>
                 <w:u w:val="none"/>
@@ -669,222 +687,6 @@
           <w:szCs w:val="24"/>
         </w:rPr>
       </w:pPr>
-    </w:p>
-    <w:p>
-      <w:pPr>
-        <w:rPr>
-          <w:rFonts w:cstheme="minorHAnsi"/>
-          <w:sz w:val="24"/>
-          <w:szCs w:val="24"/>
-        </w:rPr>
-      </w:pPr>
-    </w:p>
-    <w:p>
-      <w:pPr>
-        <w:rPr>
-          <w:rFonts w:cstheme="minorHAnsi"/>
-          <w:sz w:val="24"/>
-          <w:szCs w:val="24"/>
-        </w:rPr>
-      </w:pPr>
-    </w:p>
-    <w:p>
-      <w:pPr>
-        <w:rPr>
-          <w:rFonts w:cstheme="minorHAnsi"/>
-          <w:b/>
-          <w:sz w:val="24"/>
-          <w:szCs w:val="24"/>
-        </w:rPr>
-      </w:pPr>
-      <w:r>
-        <w:rPr>
-          <w:rFonts w:cstheme="minorHAnsi"/>
-          <w:b/>
-          <w:sz w:val="24"/>
-          <w:szCs w:val="24"/>
-        </w:rPr>
-        <w:t>Notes</w:t>
-      </w:r>
-    </w:p>
-    <w:p>
-      <w:pPr>
-        <w:pStyle w:val="Footer"/>
-        <w:numPr>
-          <w:ilvl w:val="0"/>
-          <w:numId w:val="6"/>
-        </w:numPr>
-        <w:rPr>
-          <w:rFonts w:cstheme="minorHAnsi"/>
-          <w:i/>
-          <w:sz w:val="24"/>
-          <w:szCs w:val="24"/>
-        </w:rPr>
-      </w:pPr>
-      <w:r>
-        <w:rPr>
-          <w:rFonts w:cstheme="minorHAnsi"/>
-          <w:i/>
-          <w:sz w:val="24"/>
-          <w:szCs w:val="24"/>
-        </w:rPr>
-        <w:t>Please do not delete rows from the table</w:t>
-      </w:r>
-    </w:p>
-    <w:p>
-      <w:pPr>
-        <w:pStyle w:val="Footer"/>
-        <w:numPr>
-          <w:ilvl w:val="0"/>
-          <w:numId w:val="6"/>
-        </w:numPr>
-        <w:rPr>
-          <w:rFonts w:cstheme="minorHAnsi"/>
-          <w:i/>
-          <w:sz w:val="24"/>
-          <w:szCs w:val="24"/>
-        </w:rPr>
-      </w:pPr>
-      <w:r>
-        <w:rPr>
-          <w:rFonts w:cstheme="minorHAnsi"/>
-          <w:i/>
-          <w:sz w:val="24"/>
-          <w:szCs w:val="24"/>
-        </w:rPr>
-        <w:t xml:space="preserve">Suggested length:  Maximum half </w:t>
-      </w:r>
-      <w:proofErr w:type="gramStart"/>
-      <w:r>
-        <w:rPr>
-          <w:rFonts w:cstheme="minorHAnsi"/>
-          <w:i/>
-          <w:sz w:val="24"/>
-          <w:szCs w:val="24"/>
-        </w:rPr>
-        <w:t>page;  writing</w:t>
-      </w:r>
-      <w:proofErr w:type="gramEnd"/>
-      <w:r>
-        <w:rPr>
-          <w:rFonts w:cstheme="minorHAnsi"/>
-          <w:i/>
-          <w:sz w:val="24"/>
-          <w:szCs w:val="24"/>
-        </w:rPr>
-        <w:t xml:space="preserve"> a Highlight should only take about 10 minutes</w:t>
-      </w:r>
-    </w:p>
-    <w:p>
-      <w:pPr>
-        <w:pStyle w:val="Footer"/>
-        <w:numPr>
-          <w:ilvl w:val="0"/>
-          <w:numId w:val="6"/>
-        </w:numPr>
-        <w:rPr>
-          <w:rFonts w:cstheme="minorHAnsi"/>
-          <w:i/>
-          <w:sz w:val="24"/>
-          <w:szCs w:val="24"/>
-        </w:rPr>
-      </w:pPr>
-      <w:r>
-        <w:rPr>
-          <w:rFonts w:cstheme="minorHAnsi"/>
-          <w:i/>
-          <w:sz w:val="24"/>
-          <w:szCs w:val="24"/>
-        </w:rPr>
-        <w:t>Please upload Highlight Reports to the SPMS the day before your supervisory meeting</w:t>
-      </w:r>
-    </w:p>
-    <w:p>
-      <w:pPr>
-        <w:pStyle w:val="Footer"/>
-        <w:numPr>
-          <w:ilvl w:val="0"/>
-          <w:numId w:val="6"/>
-        </w:numPr>
-        <w:rPr>
-          <w:rFonts w:cstheme="minorHAnsi"/>
-          <w:i/>
-          <w:sz w:val="24"/>
-          <w:szCs w:val="24"/>
-        </w:rPr>
-      </w:pPr>
-      <w:r>
-        <w:rPr>
-          <w:rFonts w:cstheme="minorHAnsi"/>
-          <w:i/>
-          <w:iCs/>
-          <w:sz w:val="24"/>
-          <w:szCs w:val="24"/>
-        </w:rPr>
-        <w:t>The Review should include:  review of work undertaken (and comparison with work planned) since the last Highlight, including details of any products/deliverables.    Identification of any issues</w:t>
-      </w:r>
-      <w:r>
-        <w:rPr>
-          <w:rFonts w:cstheme="minorHAnsi"/>
-          <w:i/>
-          <w:iCs/>
-          <w:sz w:val="24"/>
-          <w:szCs w:val="24"/>
-        </w:rPr>
-        <w:t>/risks</w:t>
-      </w:r>
-      <w:r>
-        <w:rPr>
-          <w:rFonts w:cstheme="minorHAnsi"/>
-          <w:i/>
-          <w:iCs/>
-          <w:sz w:val="24"/>
-          <w:szCs w:val="24"/>
-        </w:rPr>
-        <w:t xml:space="preserve"> of concern that have arisen since the last Highlight, and any previous issues</w:t>
-      </w:r>
-      <w:r>
-        <w:rPr>
-          <w:rFonts w:cstheme="minorHAnsi"/>
-          <w:i/>
-          <w:iCs/>
-          <w:sz w:val="24"/>
-          <w:szCs w:val="24"/>
-        </w:rPr>
-        <w:t>/risks</w:t>
-      </w:r>
-      <w:r>
-        <w:rPr>
-          <w:rFonts w:cstheme="minorHAnsi"/>
-          <w:i/>
-          <w:iCs/>
-          <w:sz w:val="24"/>
-          <w:szCs w:val="24"/>
-        </w:rPr>
-        <w:t xml:space="preserve"> that are still a concern.  Please </w:t>
-      </w:r>
-      <w:proofErr w:type="gramStart"/>
-      <w:r>
-        <w:rPr>
-          <w:rFonts w:cstheme="minorHAnsi"/>
-          <w:i/>
-          <w:iCs/>
-          <w:sz w:val="24"/>
-          <w:szCs w:val="24"/>
-        </w:rPr>
-        <w:t>give consideration to</w:t>
-      </w:r>
-      <w:proofErr w:type="gramEnd"/>
-      <w:r>
-        <w:rPr>
-          <w:rFonts w:cstheme="minorHAnsi"/>
-          <w:i/>
-          <w:iCs/>
-          <w:sz w:val="24"/>
-          <w:szCs w:val="24"/>
-        </w:rPr>
-        <w:t xml:space="preserve"> whether – or not – you have spent the necessary 30 hours on the project in the last week.</w:t>
-      </w:r>
     </w:p>
     <w:p>
       <w:pPr>

</xml_diff>

<commit_message>
Historic prices appear to need offsetting by -1 minute. Look more thoroughly tomorrow.
</commit_message>
<xml_diff>
--- a/03 Highlight 05.docx
+++ b/03 Highlight 05.docx
@@ -248,7 +248,18 @@
                 <w:szCs w:val="22"/>
                 <w:u w:val="none"/>
               </w:rPr>
-              <w:t xml:space="preserve">Did </w:t>
+              <w:t>Write up</w:t>
+            </w:r>
+            <w:bookmarkStart w:id="0" w:name="_GoBack"/>
+            <w:bookmarkEnd w:id="0"/>
+            <w:r>
+              <w:rPr>
+                <w:rFonts w:asciiTheme="minorHAnsi" w:hAnsiTheme="minorHAnsi" w:cstheme="minorHAnsi"/>
+                <w:sz w:val="22"/>
+                <w:szCs w:val="22"/>
+                <w:u w:val="none"/>
+              </w:rPr>
+              <w:t xml:space="preserve"> </w:t>
             </w:r>
             <w:proofErr w:type="spellStart"/>
             <w:r>
@@ -340,6 +351,30 @@
           <w:p>
             <w:pPr>
               <w:pStyle w:val="Heading2Sturley"/>
+              <w:numPr>
+                <w:ilvl w:val="0"/>
+                <w:numId w:val="9"/>
+              </w:numPr>
+              <w:rPr>
+                <w:rFonts w:asciiTheme="minorHAnsi" w:hAnsiTheme="minorHAnsi" w:cstheme="minorHAnsi"/>
+                <w:sz w:val="22"/>
+                <w:szCs w:val="22"/>
+                <w:u w:val="none"/>
+              </w:rPr>
+            </w:pPr>
+            <w:r>
+              <w:rPr>
+                <w:rFonts w:asciiTheme="minorHAnsi" w:hAnsiTheme="minorHAnsi" w:cstheme="minorHAnsi"/>
+                <w:sz w:val="22"/>
+                <w:szCs w:val="22"/>
+                <w:u w:val="none"/>
+              </w:rPr>
+              <w:t>Fix more bugs uncovered by spoof trading.</w:t>
+            </w:r>
+          </w:p>
+          <w:p>
+            <w:pPr>
+              <w:pStyle w:val="Heading2Sturley"/>
               <w:rPr>
                 <w:rFonts w:asciiTheme="minorHAnsi" w:hAnsiTheme="minorHAnsi" w:cstheme="minorHAnsi"/>
                 <w:sz w:val="22"/>
@@ -365,7 +400,25 @@
                 <w:szCs w:val="22"/>
                 <w:u w:val="none"/>
               </w:rPr>
-              <w:t>This week X hours have been spent working on the project.</w:t>
+              <w:t xml:space="preserve">This week </w:t>
+            </w:r>
+            <w:r>
+              <w:rPr>
+                <w:rFonts w:asciiTheme="minorHAnsi" w:hAnsiTheme="minorHAnsi" w:cstheme="minorHAnsi"/>
+                <w:sz w:val="22"/>
+                <w:szCs w:val="22"/>
+                <w:u w:val="none"/>
+              </w:rPr>
+              <w:t>32</w:t>
+            </w:r>
+            <w:r>
+              <w:rPr>
+                <w:rFonts w:asciiTheme="minorHAnsi" w:hAnsiTheme="minorHAnsi" w:cstheme="minorHAnsi"/>
+                <w:sz w:val="22"/>
+                <w:szCs w:val="22"/>
+                <w:u w:val="none"/>
+              </w:rPr>
+              <w:t xml:space="preserve"> hours have been spent working on the project.</w:t>
             </w:r>
           </w:p>
           <w:p>
@@ -438,8 +491,65 @@
                 <w:u w:val="none"/>
               </w:rPr>
             </w:pPr>
-            <w:bookmarkStart w:id="0" w:name="_GoBack"/>
-            <w:bookmarkEnd w:id="0"/>
+            <w:r>
+              <w:rPr>
+                <w:rFonts w:asciiTheme="minorHAnsi" w:hAnsiTheme="minorHAnsi" w:cstheme="minorHAnsi"/>
+                <w:iCs/>
+                <w:sz w:val="22"/>
+                <w:szCs w:val="22"/>
+                <w:u w:val="none"/>
+              </w:rPr>
+              <w:t xml:space="preserve">Compare GOFAI algorithms and select best performing algorithm over extended </w:t>
+            </w:r>
+            <w:proofErr w:type="gramStart"/>
+            <w:r>
+              <w:rPr>
+                <w:rFonts w:asciiTheme="minorHAnsi" w:hAnsiTheme="minorHAnsi" w:cstheme="minorHAnsi"/>
+                <w:iCs/>
+                <w:sz w:val="22"/>
+                <w:szCs w:val="22"/>
+                <w:u w:val="none"/>
+              </w:rPr>
+              <w:t>period of time</w:t>
+            </w:r>
+            <w:proofErr w:type="gramEnd"/>
+            <w:r>
+              <w:rPr>
+                <w:rFonts w:asciiTheme="minorHAnsi" w:hAnsiTheme="minorHAnsi" w:cstheme="minorHAnsi"/>
+                <w:iCs/>
+                <w:sz w:val="22"/>
+                <w:szCs w:val="22"/>
+                <w:u w:val="none"/>
+              </w:rPr>
+              <w:t>.</w:t>
+            </w:r>
+          </w:p>
+          <w:p>
+            <w:pPr>
+              <w:pStyle w:val="Heading2Sturley"/>
+              <w:numPr>
+                <w:ilvl w:val="0"/>
+                <w:numId w:val="7"/>
+              </w:numPr>
+              <w:rPr>
+                <w:rFonts w:asciiTheme="minorHAnsi" w:hAnsiTheme="minorHAnsi" w:cstheme="minorHAnsi"/>
+                <w:i/>
+                <w:iCs/>
+                <w:sz w:val="22"/>
+                <w:szCs w:val="22"/>
+                <w:u w:val="none"/>
+              </w:rPr>
+            </w:pPr>
+            <w:r>
+              <w:rPr>
+                <w:rFonts w:asciiTheme="minorHAnsi" w:hAnsiTheme="minorHAnsi" w:cstheme="minorHAnsi"/>
+                <w:iCs/>
+                <w:sz w:val="22"/>
+                <w:szCs w:val="22"/>
+                <w:u w:val="none"/>
+              </w:rPr>
+              <w:t>Develop neural network implementation.</w:t>
+            </w:r>
           </w:p>
           <w:p>
             <w:pPr>

</xml_diff>